<commit_message>
finished reviewing results to blended and added html
</commit_message>
<xml_diff>
--- a/finalwriteup/trial_code.docx
+++ b/finalwriteup/trial_code.docx
@@ -1235,7 +1235,6 @@
     </w:p>
     <w:p>
       <w:pPr>
-        <w:pStyle w:val="Compact"/>
         <w:numPr>
           <w:numId w:val="1001"/>
           <w:ilvl w:val="0"/>
@@ -1441,6 +1440,556 @@
         </m:f>
       </m:oMath>
     </w:p>
+    <w:p>
+      <w:pPr>
+        <w:pStyle w:val="Compact"/>
+        <w:numPr>
+          <w:numId w:val="1001"/>
+          <w:ilvl w:val="0"/>
+        </w:numPr>
+      </w:pPr>
+      <w:r>
+        <w:t xml:space="preserve">total amount invoiced * percent of job by professional level employee</w:t>
+      </w:r>
+    </w:p>
+    <w:p>
+      <w:pPr>
+        <w:pStyle w:val="Compact"/>
+        <w:numPr>
+          <w:numId w:val="1001"/>
+          <w:ilvl w:val="0"/>
+        </w:numPr>
+      </w:pPr>
+      <w:r>
+        <w:t xml:space="preserve">total amount invoiced * client id</w:t>
+      </w:r>
+    </w:p>
+    <w:p>
+      <w:pPr>
+        <w:numPr>
+          <w:numId w:val="1001"/>
+          <w:ilvl w:val="0"/>
+        </w:numPr>
+      </w:pPr>
+      <w:r>
+        <w:t xml:space="preserve">project category * number of employees on the job</w:t>
+      </w:r>
+    </w:p>
+    <w:tbl>
+      <w:tblPr>
+        <w:tblStyle w:val="TableNormal"/>
+        <w:tblW w:type="pct" w:w="0.0"/>
+        <w:tblLook w:firstRow="1"/>
+      </w:tblPr>
+      <w:tblGrid/>
+      <w:tr>
+        <w:trPr>
+          <w:cnfStyle w:firstRow="1"/>
+        </w:trPr>
+        <w:tc>
+          <w:tcPr>
+            <w:tcBorders>
+              <w:bottom w:val="single"/>
+            </w:tcBorders>
+            <w:vAlign w:val="bottom"/>
+          </w:tcPr>
+          <w:p>
+            <w:pPr>
+              <w:pStyle w:val="Compact"/>
+              <w:jc w:val="left"/>
+            </w:pPr>
+            <w:r>
+              <w:t xml:space="preserve">Variable Description</w:t>
+            </w:r>
+          </w:p>
+        </w:tc>
+        <w:tc>
+          <w:tcPr>
+            <w:tcBorders>
+              <w:bottom w:val="single"/>
+            </w:tcBorders>
+            <w:vAlign w:val="bottom"/>
+          </w:tcPr>
+          <w:p>
+            <w:pPr>
+              <w:pStyle w:val="Compact"/>
+              <w:jc w:val="left"/>
+            </w:pPr>
+            <w:r>
+              <w:t xml:space="preserve">ANOVA</w:t>
+            </w:r>
+          </w:p>
+        </w:tc>
+        <w:tc>
+          <w:tcPr>
+            <w:tcBorders>
+              <w:bottom w:val="single"/>
+            </w:tcBorders>
+            <w:vAlign w:val="bottom"/>
+          </w:tcPr>
+          <w:p>
+            <w:pPr>
+              <w:pStyle w:val="Compact"/>
+              <w:jc w:val="left"/>
+            </w:pPr>
+            <w:r>
+              <w:t xml:space="preserve">RF</w:t>
+            </w:r>
+          </w:p>
+        </w:tc>
+        <w:tc>
+          <w:tcPr>
+            <w:tcBorders>
+              <w:bottom w:val="single"/>
+            </w:tcBorders>
+            <w:vAlign w:val="bottom"/>
+          </w:tcPr>
+          <w:p>
+            <w:pPr>
+              <w:pStyle w:val="Compact"/>
+              <w:jc w:val="left"/>
+            </w:pPr>
+            <w:r>
+              <w:t xml:space="preserve">CF</w:t>
+            </w:r>
+          </w:p>
+        </w:tc>
+      </w:tr>
+      <w:tr>
+        <w:tc>
+          <w:p>
+            <w:pPr>
+              <w:pStyle w:val="Compact"/>
+              <w:jc w:val="left"/>
+            </w:pPr>
+            <w:r>
+              <w:t xml:space="preserve">% of Hours Completed by a Professional-level Employee</w:t>
+            </w:r>
+          </w:p>
+        </w:tc>
+        <w:tc>
+          <w:p>
+            <w:pPr>
+              <w:pStyle w:val="Compact"/>
+              <w:jc w:val="left"/>
+            </w:pPr>
+            <w:r>
+              <w:t xml:space="preserve">x</w:t>
+            </w:r>
+          </w:p>
+        </w:tc>
+        <w:tc>
+          <w:p>
+            <w:pPr>
+              <w:pStyle w:val="Compact"/>
+              <w:jc w:val="left"/>
+            </w:pPr>
+            <w:r>
+              <w:t xml:space="preserve">x</w:t>
+            </w:r>
+          </w:p>
+        </w:tc>
+        <w:tc>
+          <w:p>
+            <w:pPr>
+              <w:pStyle w:val="Compact"/>
+              <w:jc w:val="left"/>
+            </w:pPr>
+            <w:r>
+              <w:t xml:space="preserve">x</w:t>
+            </w:r>
+          </w:p>
+        </w:tc>
+      </w:tr>
+      <w:tr>
+        <w:tc>
+          <w:p>
+            <w:pPr>
+              <w:pStyle w:val="Compact"/>
+              <w:jc w:val="left"/>
+            </w:pPr>
+            <w:r>
+              <w:t xml:space="preserve">Timespan</w:t>
+            </w:r>
+          </w:p>
+        </w:tc>
+        <w:tc>
+          <w:p>
+            <w:pPr>
+              <w:pStyle w:val="Compact"/>
+              <w:jc w:val="left"/>
+            </w:pPr>
+            <w:r>
+              <w:t xml:space="preserve">x</w:t>
+            </w:r>
+          </w:p>
+        </w:tc>
+        <w:tc>
+          <w:p>
+            <w:pPr>
+              <w:pStyle w:val="Compact"/>
+              <w:jc w:val="left"/>
+            </w:pPr>
+            <w:r>
+              <w:t xml:space="preserve">x</w:t>
+            </w:r>
+          </w:p>
+        </w:tc>
+        <w:tc>
+          <w:p>
+            <w:pPr>
+              <w:pStyle w:val="Compact"/>
+              <w:jc w:val="left"/>
+            </w:pPr>
+            <w:r>
+              <w:t xml:space="preserve">x</w:t>
+            </w:r>
+          </w:p>
+        </w:tc>
+      </w:tr>
+      <w:tr>
+        <w:tc>
+          <w:p>
+            <w:pPr>
+              <w:pStyle w:val="Compact"/>
+              <w:jc w:val="left"/>
+            </w:pPr>
+            <w:r>
+              <w:t xml:space="preserve">Number of Employees on Project</w:t>
+            </w:r>
+          </w:p>
+        </w:tc>
+        <w:tc>
+          <w:p>
+            <w:pPr>
+              <w:pStyle w:val="Compact"/>
+              <w:jc w:val="left"/>
+            </w:pPr>
+            <w:r>
+              <w:t xml:space="preserve">x</w:t>
+            </w:r>
+          </w:p>
+        </w:tc>
+        <w:tc>
+          <w:p>
+            <w:pPr>
+              <w:pStyle w:val="Compact"/>
+              <w:jc w:val="left"/>
+            </w:pPr>
+            <w:r>
+              <w:t xml:space="preserve">x</w:t>
+            </w:r>
+          </w:p>
+        </w:tc>
+        <w:tc>
+          <w:p>
+            <w:pPr>
+              <w:pStyle w:val="Compact"/>
+              <w:jc w:val="left"/>
+            </w:pPr>
+            <w:r>
+              <w:t xml:space="preserve">x</w:t>
+            </w:r>
+          </w:p>
+        </w:tc>
+      </w:tr>
+      <w:tr>
+        <w:tc>
+          <w:p>
+            <w:pPr>
+              <w:pStyle w:val="Compact"/>
+              <w:jc w:val="left"/>
+            </w:pPr>
+            <w:r>
+              <w:t xml:space="preserve">Amount Invoiced for Project</w:t>
+            </w:r>
+          </w:p>
+        </w:tc>
+        <w:tc>
+          <w:p>
+            <w:pPr>
+              <w:pStyle w:val="Compact"/>
+              <w:jc w:val="left"/>
+            </w:pPr>
+            <w:r>
+              <w:t xml:space="preserve">x</w:t>
+            </w:r>
+          </w:p>
+        </w:tc>
+        <w:tc>
+          <w:p>
+            <w:pPr>
+              <w:pStyle w:val="Compact"/>
+              <w:jc w:val="left"/>
+            </w:pPr>
+            <w:r>
+              <w:t xml:space="preserve">x</w:t>
+            </w:r>
+          </w:p>
+        </w:tc>
+        <w:tc>
+          <w:p>
+            <w:pPr>
+              <w:pStyle w:val="Compact"/>
+              <w:jc w:val="left"/>
+            </w:pPr>
+            <w:r>
+              <w:t xml:space="preserve">x</w:t>
+            </w:r>
+          </w:p>
+        </w:tc>
+      </w:tr>
+      <w:tr>
+        <w:tc>
+          <w:p>
+            <w:pPr>
+              <w:pStyle w:val="Compact"/>
+              <w:jc w:val="left"/>
+            </w:pPr>
+            <w:r>
+              <w:t xml:space="preserve">Business Category of Client</w:t>
+            </w:r>
+          </w:p>
+        </w:tc>
+        <w:tc>
+          <w:p>
+            <w:pPr>
+              <w:pStyle w:val="Compact"/>
+              <w:jc w:val="left"/>
+            </w:pPr>
+            <w:r>
+              <w:t xml:space="preserve">x</w:t>
+            </w:r>
+          </w:p>
+        </w:tc>
+        <w:tc>
+          <w:p>
+            <w:pPr>
+              <w:pStyle w:val="Compact"/>
+              <w:jc w:val="left"/>
+            </w:pPr>
+            <w:r>
+              <w:t xml:space="preserve">x</w:t>
+            </w:r>
+          </w:p>
+        </w:tc>
+        <w:tc>
+          <w:p>
+            <w:pPr>
+              <w:pStyle w:val="Compact"/>
+              <w:jc w:val="left"/>
+            </w:pPr>
+            <w:r>
+              <w:t xml:space="preserve">x</w:t>
+            </w:r>
+          </w:p>
+        </w:tc>
+      </w:tr>
+      <w:tr>
+        <w:tc>
+          <w:p>
+            <w:pPr>
+              <w:pStyle w:val="Compact"/>
+              <w:jc w:val="left"/>
+            </w:pPr>
+            <w:r>
+              <w:t xml:space="preserve">Project Category</w:t>
+            </w:r>
+          </w:p>
+        </w:tc>
+        <w:tc>
+          <w:p>
+            <w:pPr>
+              <w:pStyle w:val="Compact"/>
+              <w:jc w:val="left"/>
+            </w:pPr>
+            <w:r>
+              <w:t xml:space="preserve">x</w:t>
+            </w:r>
+          </w:p>
+        </w:tc>
+        <w:tc>
+          <w:p>
+            <w:pStyle w:val="Compact"/>
+          </w:p>
+        </w:tc>
+        <w:tc>
+          <w:p>
+            <w:pPr>
+              <w:pStyle w:val="Compact"/>
+              <w:jc w:val="left"/>
+            </w:pPr>
+            <w:r>
+              <w:t xml:space="preserve">x</w:t>
+            </w:r>
+          </w:p>
+        </w:tc>
+      </w:tr>
+      <w:tr>
+        <w:tc>
+          <w:p>
+            <w:pPr>
+              <w:pStyle w:val="Compact"/>
+              <w:jc w:val="left"/>
+            </w:pPr>
+            <w:r>
+              <w:t xml:space="preserve">Total Amount Invoiced from the Client - Past Jobs</w:t>
+            </w:r>
+          </w:p>
+        </w:tc>
+        <w:tc>
+          <w:p>
+            <w:pStyle w:val="Compact"/>
+          </w:p>
+        </w:tc>
+        <w:tc>
+          <w:p>
+            <w:pPr>
+              <w:pStyle w:val="Compact"/>
+              <w:jc w:val="left"/>
+            </w:pPr>
+            <w:r>
+              <w:t xml:space="preserve">x</w:t>
+            </w:r>
+          </w:p>
+        </w:tc>
+        <w:tc>
+          <w:p>
+            <w:pStyle w:val="Compact"/>
+          </w:p>
+        </w:tc>
+      </w:tr>
+      <w:tr>
+        <w:tc>
+          <w:p>
+            <w:pPr>
+              <w:pStyle w:val="Compact"/>
+              <w:jc w:val="left"/>
+            </w:pPr>
+            <w:r>
+              <w:t xml:space="preserve">Discipline</w:t>
+            </w:r>
+          </w:p>
+        </w:tc>
+        <w:tc>
+          <w:p>
+            <w:pPr>
+              <w:pStyle w:val="Compact"/>
+              <w:jc w:val="left"/>
+            </w:pPr>
+            <w:r>
+              <w:t xml:space="preserve">x</w:t>
+            </w:r>
+          </w:p>
+        </w:tc>
+        <w:tc>
+          <w:p>
+            <w:pStyle w:val="Compact"/>
+          </w:p>
+        </w:tc>
+        <w:tc>
+          <w:p>
+            <w:pStyle w:val="Compact"/>
+          </w:p>
+        </w:tc>
+      </w:tr>
+      <w:tr>
+        <w:tc>
+          <w:p>
+            <w:pPr>
+              <w:pStyle w:val="Compact"/>
+              <w:jc w:val="left"/>
+            </w:pPr>
+            <w:r>
+              <w:t xml:space="preserve">Position of Main Project Employee - new variable from ANOVA findings</w:t>
+            </w:r>
+          </w:p>
+        </w:tc>
+        <w:tc>
+          <w:p>
+            <w:pPr>
+              <w:pStyle w:val="Compact"/>
+              <w:jc w:val="left"/>
+            </w:pPr>
+            <w:r>
+              <w:t xml:space="preserve">x</w:t>
+            </w:r>
+          </w:p>
+        </w:tc>
+        <w:tc>
+          <w:p>
+            <w:pStyle w:val="Compact"/>
+          </w:p>
+        </w:tc>
+        <w:tc>
+          <w:p>
+            <w:pStyle w:val="Compact"/>
+          </w:p>
+        </w:tc>
+      </w:tr>
+      <w:tr>
+        <w:tc>
+          <w:p>
+            <w:pPr>
+              <w:pStyle w:val="Compact"/>
+              <w:jc w:val="left"/>
+            </w:pPr>
+            <w:r>
+              <w:t xml:space="preserve">% of Hours by Main Project Employee</w:t>
+            </w:r>
+          </w:p>
+        </w:tc>
+        <w:tc>
+          <w:p>
+            <w:pStyle w:val="Compact"/>
+          </w:p>
+        </w:tc>
+        <w:tc>
+          <w:p>
+            <w:pStyle w:val="Compact"/>
+          </w:p>
+        </w:tc>
+        <w:tc>
+          <w:p>
+            <w:pPr>
+              <w:pStyle w:val="Compact"/>
+              <w:jc w:val="left"/>
+            </w:pPr>
+            <w:r>
+              <w:t xml:space="preserve">x</w:t>
+            </w:r>
+          </w:p>
+        </w:tc>
+      </w:tr>
+      <w:tr>
+        <w:tc>
+          <w:p>
+            <w:pPr>
+              <w:pStyle w:val="Compact"/>
+              <w:jc w:val="left"/>
+            </w:pPr>
+            <w:r>
+              <w:t xml:space="preserve">Billing Type (requested by case study company)</w:t>
+            </w:r>
+          </w:p>
+        </w:tc>
+        <w:tc>
+          <w:p>
+            <w:pStyle w:val="Compact"/>
+          </w:p>
+        </w:tc>
+        <w:tc>
+          <w:p>
+            <w:pStyle w:val="Compact"/>
+          </w:p>
+        </w:tc>
+        <w:tc>
+          <w:p>
+            <w:pStyle w:val="Compact"/>
+          </w:p>
+        </w:tc>
+      </w:tr>
+    </w:tbl>
     <w:sectPr/>
   </w:body>
 </w:document>
@@ -1549,7 +2098,7 @@
     </w:lvl>
   </w:abstractNum>
   <w:abstractNum w:abstractNumId="990">
-    <w:nsid w:val="1a067ced"/>
+    <w:nsid w:val="c2527ad8"/>
     <w:multiLevelType w:val="multilevel"/>
     <w:lvl w:ilvl="0">
       <w:numFmt w:val="bullet"/>
@@ -1630,7 +2179,7 @@
     </w:lvl>
   </w:abstractNum>
   <w:abstractNum w:abstractNumId="991">
-    <w:nsid w:val="b064bf06"/>
+    <w:nsid w:val="93a70b1b"/>
     <w:multiLevelType w:val="multilevel"/>
     <w:lvl w:ilvl="0">
       <w:numFmt w:val="bullet"/>

</xml_diff>